<commit_message>
Software test plan + weekly meeting edit
</commit_message>
<xml_diff>
--- a/Documents/WeeklyMeetings/Week15.1.docx
+++ b/Documents/WeeklyMeetings/Week15.1.docx
@@ -10,40 +10,44 @@
           <w:lang w:eastAsia="en-GB"/>
         </w:rPr>
       </w:pPr>
-      <w:r>
+    </w:p>
+    <w:p>
+      <w:pPr>
+        <w:pStyle w:val="Title"/>
         <w:rPr>
           <w:rFonts w:asciiTheme="minorHAnsi" w:eastAsia="Times New Roman" w:hAnsiTheme="minorHAnsi" w:cstheme="minorHAnsi"/>
           <w:lang w:eastAsia="en-GB"/>
         </w:rPr>
-        <w:t xml:space="preserve">Meeting Document: </w:t>
-      </w:r>
-      <w:r>
+      </w:pPr>
+    </w:p>
+    <w:p>
+      <w:pPr>
+        <w:pStyle w:val="Title"/>
         <w:rPr>
           <w:rFonts w:asciiTheme="minorHAnsi" w:eastAsia="Times New Roman" w:hAnsiTheme="minorHAnsi" w:cstheme="minorHAnsi"/>
           <w:lang w:eastAsia="en-GB"/>
         </w:rPr>
-        <w:t>3</w:t>
-      </w:r>
+      </w:pPr>
       <w:r>
         <w:rPr>
           <w:rFonts w:asciiTheme="minorHAnsi" w:eastAsia="Times New Roman" w:hAnsiTheme="minorHAnsi" w:cstheme="minorHAnsi"/>
           <w:lang w:eastAsia="en-GB"/>
         </w:rPr>
-        <w:t xml:space="preserve"> </w:t>
+        <w:t>M</w:t>
       </w:r>
       <w:r>
         <w:rPr>
           <w:rFonts w:asciiTheme="minorHAnsi" w:eastAsia="Times New Roman" w:hAnsiTheme="minorHAnsi" w:cstheme="minorHAnsi"/>
           <w:lang w:eastAsia="en-GB"/>
         </w:rPr>
-        <w:t xml:space="preserve">  </w:t>
+        <w:t>eeting</w:t>
       </w:r>
       <w:r>
         <w:rPr>
           <w:rFonts w:asciiTheme="minorHAnsi" w:eastAsia="Times New Roman" w:hAnsiTheme="minorHAnsi" w:cstheme="minorHAnsi"/>
           <w:lang w:eastAsia="en-GB"/>
         </w:rPr>
-        <w:t xml:space="preserve">                     </w:t>
+        <w:t xml:space="preserve"> document: 3                         </w:t>
       </w:r>
       <w:r>
         <w:rPr>
@@ -52,9 +56,17 @@
           <w:lang w:eastAsia="en-GB"/>
         </w:rPr>
         <w:drawing>
-          <wp:inline distT="0" distB="0" distL="0" distR="0" wp14:anchorId="2D261BFC" wp14:editId="2A0C547C">
-            <wp:extent cx="844748" cy="1228725"/>
-            <wp:effectExtent l="0" t="0" r="6350" b="3175"/>
+          <wp:anchor distT="0" distB="0" distL="114300" distR="114300" simplePos="0" relativeHeight="251658240" behindDoc="0" locked="0" layoutInCell="1" allowOverlap="1" wp14:anchorId="467F7359" wp14:editId="52204F47">
+            <wp:simplePos x="0" y="0"/>
+            <wp:positionH relativeFrom="margin">
+              <wp:align>right</wp:align>
+            </wp:positionH>
+            <wp:positionV relativeFrom="margin">
+              <wp:align>top</wp:align>
+            </wp:positionV>
+            <wp:extent cx="845820" cy="1227455"/>
+            <wp:effectExtent l="0" t="0" r="5080" b="4445"/>
+            <wp:wrapSquare wrapText="bothSides"/>
             <wp:docPr id="2" name="Picture 2"/>
             <wp:cNvGraphicFramePr>
               <a:graphicFrameLocks xmlns:a="http://schemas.openxmlformats.org/drawingml/2006/main" noChangeAspect="1"/>
@@ -67,7 +79,7 @@
                     <pic:cNvPicPr/>
                   </pic:nvPicPr>
                   <pic:blipFill>
-                    <a:blip r:embed="rId5" cstate="print">
+                    <a:blip r:embed="rId7" cstate="print">
                       <a:extLst>
                         <a:ext uri="{28A0092B-C50C-407E-A947-70E740481C1C}">
                           <a14:useLocalDpi xmlns:a14="http://schemas.microsoft.com/office/drawing/2010/main" val="0"/>
@@ -81,7 +93,7 @@
                   <pic:spPr>
                     <a:xfrm>
                       <a:off x="0" y="0"/>
-                      <a:ext cx="853019" cy="1240755"/>
+                      <a:ext cx="845820" cy="1227455"/>
                     </a:xfrm>
                     <a:prstGeom prst="rect">
                       <a:avLst/>
@@ -90,7 +102,7 @@
                 </pic:pic>
               </a:graphicData>
             </a:graphic>
-          </wp:inline>
+          </wp:anchor>
         </w:drawing>
       </w:r>
     </w:p>
@@ -118,6 +130,33 @@
       <w:r>
         <w:rPr>
           <w:rFonts w:eastAsia="Times New Roman" w:cstheme="minorHAnsi"/>
+          <w:color w:val="000000"/>
+          <w:lang w:eastAsia="en-GB"/>
+        </w:rPr>
+        <w:br/>
+      </w:r>
+      <w:r>
+        <w:rPr>
+          <w:rFonts w:eastAsia="Times New Roman" w:cstheme="minorHAnsi"/>
+          <w:color w:val="000000"/>
+          <w:lang w:eastAsia="en-GB"/>
+        </w:rPr>
+        <w:br/>
+      </w:r>
+    </w:p>
+    <w:p>
+      <w:pPr>
+        <w:rPr>
+          <w:rFonts w:eastAsia="Times New Roman" w:cstheme="minorHAnsi"/>
+          <w:color w:val="000000"/>
+          <w:sz w:val="22"/>
+          <w:szCs w:val="22"/>
+          <w:lang w:eastAsia="en-GB"/>
+        </w:rPr>
+      </w:pPr>
+      <w:r>
+        <w:rPr>
+          <w:rFonts w:eastAsia="Times New Roman" w:cstheme="minorHAnsi"/>
           <w:b/>
           <w:bCs/>
           <w:color w:val="000000"/>
@@ -125,240 +164,10 @@
           <w:szCs w:val="22"/>
           <w:lang w:eastAsia="en-GB"/>
         </w:rPr>
-        <w:t>Name of company:</w:t>
-      </w:r>
-      <w:r>
-        <w:rPr>
-          <w:rFonts w:eastAsia="Times New Roman" w:cstheme="minorHAnsi"/>
-          <w:color w:val="000000"/>
-          <w:sz w:val="22"/>
-          <w:szCs w:val="22"/>
-          <w:lang w:eastAsia="en-GB"/>
-        </w:rPr>
-        <w:t xml:space="preserve"> KentSoft </w:t>
-      </w:r>
-    </w:p>
-    <w:p>
-      <w:pPr>
-        <w:rPr>
-          <w:rFonts w:eastAsia="Times New Roman" w:cstheme="minorHAnsi"/>
-          <w:color w:val="000000"/>
-          <w:lang w:eastAsia="en-GB"/>
-        </w:rPr>
-      </w:pPr>
-      <w:r>
-        <w:rPr>
-          <w:rFonts w:eastAsia="Times New Roman" w:cstheme="minorHAnsi"/>
-          <w:b/>
-          <w:bCs/>
-          <w:color w:val="000000"/>
-          <w:sz w:val="22"/>
-          <w:szCs w:val="22"/>
-          <w:lang w:eastAsia="en-GB"/>
-        </w:rPr>
-        <w:t>Meeting location:</w:t>
-      </w:r>
-      <w:r>
-        <w:rPr>
-          <w:rFonts w:eastAsia="Times New Roman" w:cstheme="minorHAnsi"/>
-          <w:color w:val="000000"/>
-          <w:sz w:val="22"/>
-          <w:szCs w:val="22"/>
-          <w:lang w:eastAsia="en-GB"/>
-        </w:rPr>
-        <w:t xml:space="preserve"> CSPC1 - 1 Hour </w:t>
-      </w:r>
-    </w:p>
-    <w:p>
-      <w:pPr>
-        <w:rPr>
-          <w:rFonts w:eastAsia="Times New Roman" w:cstheme="minorHAnsi"/>
-          <w:color w:val="000000"/>
-          <w:lang w:eastAsia="en-GB"/>
-        </w:rPr>
-      </w:pPr>
-      <w:r>
-        <w:rPr>
-          <w:rFonts w:eastAsia="Times New Roman" w:cstheme="minorHAnsi"/>
-          <w:b/>
-          <w:bCs/>
-          <w:color w:val="000000"/>
-          <w:sz w:val="22"/>
-          <w:szCs w:val="22"/>
-          <w:lang w:eastAsia="en-GB"/>
-        </w:rPr>
-        <w:t>Meeting date:</w:t>
-      </w:r>
-      <w:r>
-        <w:rPr>
-          <w:rFonts w:eastAsia="Times New Roman" w:cstheme="minorHAnsi"/>
-          <w:color w:val="000000"/>
-          <w:sz w:val="22"/>
-          <w:szCs w:val="22"/>
-          <w:lang w:eastAsia="en-GB"/>
-        </w:rPr>
-        <w:t xml:space="preserve"> 2</w:t>
-      </w:r>
-      <w:r>
-        <w:rPr>
-          <w:rFonts w:eastAsia="Times New Roman" w:cstheme="minorHAnsi"/>
-          <w:color w:val="000000"/>
-          <w:sz w:val="22"/>
-          <w:szCs w:val="22"/>
-          <w:lang w:eastAsia="en-GB"/>
-        </w:rPr>
-        <w:t>8</w:t>
-      </w:r>
-      <w:r>
-        <w:rPr>
-          <w:rFonts w:eastAsia="Times New Roman" w:cstheme="minorHAnsi"/>
-          <w:color w:val="000000"/>
-          <w:sz w:val="22"/>
-          <w:szCs w:val="22"/>
-          <w:lang w:eastAsia="en-GB"/>
-        </w:rPr>
-        <w:t>/01/20</w:t>
-      </w:r>
-    </w:p>
-    <w:p>
-      <w:pPr>
-        <w:rPr>
-          <w:rFonts w:eastAsia="Times New Roman" w:cstheme="minorHAnsi"/>
-          <w:color w:val="000000"/>
-          <w:lang w:eastAsia="en-GB"/>
-        </w:rPr>
-      </w:pPr>
-      <w:r>
-        <w:rPr>
-          <w:rFonts w:eastAsia="Times New Roman" w:cstheme="minorHAnsi"/>
-          <w:b/>
-          <w:bCs/>
-          <w:color w:val="000000"/>
-          <w:sz w:val="22"/>
-          <w:szCs w:val="22"/>
-          <w:lang w:eastAsia="en-GB"/>
-        </w:rPr>
-        <w:t>Attendance</w:t>
-      </w:r>
-      <w:r>
-        <w:rPr>
-          <w:rFonts w:eastAsia="Times New Roman" w:cstheme="minorHAnsi"/>
-          <w:color w:val="000000"/>
-          <w:sz w:val="22"/>
-          <w:szCs w:val="22"/>
-          <w:lang w:eastAsia="en-GB"/>
-        </w:rPr>
-        <w:t>: Adil, Rahul</w:t>
-      </w:r>
-      <w:r>
-        <w:rPr>
-          <w:rFonts w:eastAsia="Times New Roman" w:cstheme="minorHAnsi"/>
-          <w:color w:val="000000"/>
-          <w:sz w:val="22"/>
-          <w:szCs w:val="22"/>
-          <w:lang w:eastAsia="en-GB"/>
-        </w:rPr>
-        <w:t>, Samuel</w:t>
-      </w:r>
-    </w:p>
-    <w:p>
-      <w:pPr>
-        <w:rPr>
-          <w:rFonts w:eastAsia="Times New Roman" w:cstheme="minorHAnsi"/>
-          <w:color w:val="000000"/>
-          <w:lang w:eastAsia="en-GB"/>
-        </w:rPr>
-      </w:pPr>
-      <w:r>
-        <w:rPr>
-          <w:rFonts w:eastAsia="Times New Roman" w:cstheme="minorHAnsi"/>
-          <w:b/>
-          <w:bCs/>
-          <w:color w:val="000000"/>
-          <w:sz w:val="22"/>
-          <w:szCs w:val="22"/>
-          <w:lang w:eastAsia="en-GB"/>
-        </w:rPr>
-        <w:t>Extra info:</w:t>
-      </w:r>
-      <w:r>
-        <w:rPr>
-          <w:rFonts w:eastAsia="Times New Roman" w:cstheme="minorHAnsi"/>
-          <w:color w:val="000000"/>
-          <w:sz w:val="22"/>
-          <w:szCs w:val="22"/>
-          <w:lang w:eastAsia="en-GB"/>
-        </w:rPr>
-        <w:t xml:space="preserve"> </w:t>
-      </w:r>
-      <w:r>
-        <w:rPr>
-          <w:rFonts w:eastAsia="Times New Roman" w:cstheme="minorHAnsi"/>
-          <w:color w:val="000000"/>
-          <w:sz w:val="22"/>
-          <w:szCs w:val="22"/>
-          <w:lang w:eastAsia="en-GB"/>
-        </w:rPr>
-        <w:t>Tsotne</w:t>
-      </w:r>
-      <w:r>
-        <w:rPr>
-          <w:rFonts w:eastAsia="Times New Roman" w:cstheme="minorHAnsi"/>
-          <w:color w:val="000000"/>
-          <w:sz w:val="22"/>
-          <w:szCs w:val="22"/>
-          <w:lang w:eastAsia="en-GB"/>
-        </w:rPr>
-        <w:t xml:space="preserve"> absent</w:t>
-      </w:r>
-    </w:p>
-    <w:p>
-      <w:pPr>
-        <w:rPr>
-          <w:rFonts w:eastAsia="Times New Roman" w:cstheme="minorHAnsi"/>
-          <w:color w:val="000000"/>
-          <w:lang w:eastAsia="en-GB"/>
-        </w:rPr>
-      </w:pPr>
-      <w:r>
-        <w:rPr>
-          <w:rFonts w:eastAsia="Times New Roman" w:cstheme="minorHAnsi"/>
-          <w:color w:val="000000"/>
-          <w:lang w:eastAsia="en-GB"/>
-        </w:rPr>
-        <w:br/>
-      </w:r>
-      <w:r>
-        <w:rPr>
-          <w:rFonts w:eastAsia="Times New Roman" w:cstheme="minorHAnsi"/>
-          <w:color w:val="000000"/>
-          <w:lang w:eastAsia="en-GB"/>
-        </w:rPr>
-        <w:br/>
-      </w:r>
-    </w:p>
-    <w:p>
-      <w:pPr>
-        <w:rPr>
-          <w:rFonts w:eastAsia="Times New Roman" w:cstheme="minorHAnsi"/>
-          <w:color w:val="000000"/>
-          <w:sz w:val="22"/>
-          <w:szCs w:val="22"/>
-          <w:lang w:eastAsia="en-GB"/>
-        </w:rPr>
-      </w:pPr>
-      <w:r>
-        <w:rPr>
-          <w:rFonts w:eastAsia="Times New Roman" w:cstheme="minorHAnsi"/>
-          <w:b/>
-          <w:bCs/>
-          <w:color w:val="000000"/>
-          <w:sz w:val="22"/>
-          <w:szCs w:val="22"/>
-          <w:lang w:eastAsia="en-GB"/>
-        </w:rPr>
         <w:t xml:space="preserve">Agenda: </w:t>
       </w:r>
+      <w:bookmarkStart w:id="0" w:name="_GoBack"/>
+      <w:bookmarkEnd w:id="0"/>
     </w:p>
     <w:p>
       <w:pPr>
@@ -1450,20 +1259,17 @@
           <w:rFonts w:cstheme="minorHAnsi"/>
         </w:rPr>
       </w:pPr>
-      <w:bookmarkStart w:id="0" w:name="_GoBack"/>
-      <w:bookmarkEnd w:id="0"/>
-    </w:p>
-    <w:p>
-      <w:pPr>
-        <w:rPr>
-          <w:rFonts w:cstheme="minorHAnsi"/>
-        </w:rPr>
-      </w:pPr>
-      <w:r>
-        <w:rPr>
-          <w:rFonts w:cstheme="minorHAnsi"/>
-        </w:rPr>
-        <w:lastRenderedPageBreak/>
+    </w:p>
+    <w:p>
+      <w:pPr>
+        <w:rPr>
+          <w:rFonts w:cstheme="minorHAnsi"/>
+        </w:rPr>
+      </w:pPr>
+      <w:r>
+        <w:rPr>
+          <w:rFonts w:cstheme="minorHAnsi"/>
+        </w:rPr>
         <w:t xml:space="preserve">TO DO: Document: all your documents are </w:t>
       </w:r>
       <w:r>
@@ -1526,6 +1332,7 @@
         <w:rPr>
           <w:rFonts w:cstheme="minorHAnsi"/>
         </w:rPr>
+        <w:lastRenderedPageBreak/>
         <w:t>Management document = planning, meetings, communication methods, how will discussions be documented</w:t>
       </w:r>
     </w:p>
@@ -1701,6 +1508,12 @@
           <w:rFonts w:cstheme="minorHAnsi"/>
         </w:rPr>
       </w:pPr>
+      <w:r>
+        <w:rPr>
+          <w:rFonts w:cstheme="minorHAnsi"/>
+        </w:rPr>
+        <w:t xml:space="preserve"> </w:t>
+      </w:r>
     </w:p>
     <w:p>
       <w:pPr>
@@ -1803,6 +1616,7 @@
       </w:r>
     </w:p>
     <w:sectPr>
+      <w:headerReference w:type="default" r:id="rId8"/>
       <w:pgSz w:w="11900" w:h="16840"/>
       <w:pgMar w:top="1440" w:right="1440" w:bottom="1440" w:left="1440" w:header="708" w:footer="708" w:gutter="0"/>
       <w:cols w:space="708"/>
@@ -1810,6 +1624,56 @@
     </w:sectPr>
   </w:body>
 </w:document>
+</file>
+
+<file path=word/endnotes.xml><?xml version="1.0" encoding="utf-8"?>
+<w:endnotes xmlns:wpc="http://schemas.microsoft.com/office/word/2010/wordprocessingCanvas" xmlns:cx="http://schemas.microsoft.com/office/drawing/2014/chartex" xmlns:cx1="http://schemas.microsoft.com/office/drawing/2015/9/8/chartex" xmlns:cx2="http://schemas.microsoft.com/office/drawing/2015/10/21/chartex" xmlns:cx3="http://schemas.microsoft.com/office/drawing/2016/5/9/chartex" xmlns:cx4="http://schemas.microsoft.com/office/drawing/2016/5/10/chartex" xmlns:cx5="http://schemas.microsoft.com/office/drawing/2016/5/11/chartex" xmlns:cx6="http://schemas.microsoft.com/office/drawing/2016/5/12/chartex" xmlns:cx7="http://schemas.microsoft.com/office/drawing/2016/5/13/chartex" xmlns:cx8="http://schemas.microsoft.com/office/drawing/2016/5/14/chartex" xmlns:mc="http://schemas.openxmlformats.org/markup-compatibility/2006" xmlns:aink="http://schemas.microsoft.com/office/drawing/2016/ink" xmlns:am3d="http://schemas.microsoft.com/office/drawing/2017/model3d" xmlns:o="urn:schemas-microsoft-com:office:office" xmlns:r="http://schemas.openxmlformats.org/officeDocument/2006/relationships" xmlns:m="http://schemas.openxmlformats.org/officeDocument/2006/math" xmlns:v="urn:schemas-microsoft-com:vml" xmlns:wp14="http://schemas.microsoft.com/office/word/2010/wordprocessingDrawing" xmlns:wp="http://schemas.openxmlformats.org/drawingml/2006/wordprocessingDrawing" xmlns:w10="urn:schemas-microsoft-com:office:word" xmlns:w="http://schemas.openxmlformats.org/wordprocessingml/2006/main" xmlns:w14="http://schemas.microsoft.com/office/word/2010/wordml" xmlns:w15="http://schemas.microsoft.com/office/word/2012/wordml" xmlns:w16cid="http://schemas.microsoft.com/office/word/2016/wordml/cid" xmlns:w16se="http://schemas.microsoft.com/office/word/2015/wordml/symex" xmlns:wpg="http://schemas.microsoft.com/office/word/2010/wordprocessingGroup" xmlns:wpi="http://schemas.microsoft.com/office/word/2010/wordprocessingInk" xmlns:wne="http://schemas.microsoft.com/office/word/2006/wordml" xmlns:wps="http://schemas.microsoft.com/office/word/2010/wordprocessingShape" mc:Ignorable="w14 w15 w16se w16cid wp14">
+  <w:endnote w:type="separator" w:id="-1">
+    <w:p>
+      <w:r>
+        <w:separator/>
+      </w:r>
+    </w:p>
+  </w:endnote>
+  <w:endnote w:type="continuationSeparator" w:id="0">
+    <w:p>
+      <w:r>
+        <w:continuationSeparator/>
+      </w:r>
+    </w:p>
+  </w:endnote>
+</w:endnotes>
+</file>
+
+<file path=word/footnotes.xml><?xml version="1.0" encoding="utf-8"?>
+<w:footnotes xmlns:wpc="http://schemas.microsoft.com/office/word/2010/wordprocessingCanvas" xmlns:cx="http://schemas.microsoft.com/office/drawing/2014/chartex" xmlns:cx1="http://schemas.microsoft.com/office/drawing/2015/9/8/chartex" xmlns:cx2="http://schemas.microsoft.com/office/drawing/2015/10/21/chartex" xmlns:cx3="http://schemas.microsoft.com/office/drawing/2016/5/9/chartex" xmlns:cx4="http://schemas.microsoft.com/office/drawing/2016/5/10/chartex" xmlns:cx5="http://schemas.microsoft.com/office/drawing/2016/5/11/chartex" xmlns:cx6="http://schemas.microsoft.com/office/drawing/2016/5/12/chartex" xmlns:cx7="http://schemas.microsoft.com/office/drawing/2016/5/13/chartex" xmlns:cx8="http://schemas.microsoft.com/office/drawing/2016/5/14/chartex" xmlns:mc="http://schemas.openxmlformats.org/markup-compatibility/2006" xmlns:aink="http://schemas.microsoft.com/office/drawing/2016/ink" xmlns:am3d="http://schemas.microsoft.com/office/drawing/2017/model3d" xmlns:o="urn:schemas-microsoft-com:office:office" xmlns:r="http://schemas.openxmlformats.org/officeDocument/2006/relationships" xmlns:m="http://schemas.openxmlformats.org/officeDocument/2006/math" xmlns:v="urn:schemas-microsoft-com:vml" xmlns:wp14="http://schemas.microsoft.com/office/word/2010/wordprocessingDrawing" xmlns:wp="http://schemas.openxmlformats.org/drawingml/2006/wordprocessingDrawing" xmlns:w10="urn:schemas-microsoft-com:office:word" xmlns:w="http://schemas.openxmlformats.org/wordprocessingml/2006/main" xmlns:w14="http://schemas.microsoft.com/office/word/2010/wordml" xmlns:w15="http://schemas.microsoft.com/office/word/2012/wordml" xmlns:w16cid="http://schemas.microsoft.com/office/word/2016/wordml/cid" xmlns:w16se="http://schemas.microsoft.com/office/word/2015/wordml/symex" xmlns:wpg="http://schemas.microsoft.com/office/word/2010/wordprocessingGroup" xmlns:wpi="http://schemas.microsoft.com/office/word/2010/wordprocessingInk" xmlns:wne="http://schemas.microsoft.com/office/word/2006/wordml" xmlns:wps="http://schemas.microsoft.com/office/word/2010/wordprocessingShape" mc:Ignorable="w14 w15 w16se w16cid wp14">
+  <w:footnote w:type="separator" w:id="-1">
+    <w:p>
+      <w:r>
+        <w:separator/>
+      </w:r>
+    </w:p>
+  </w:footnote>
+  <w:footnote w:type="continuationSeparator" w:id="0">
+    <w:p>
+      <w:r>
+        <w:continuationSeparator/>
+      </w:r>
+    </w:p>
+  </w:footnote>
+</w:footnotes>
+</file>
+
+<file path=word/header1.xml><?xml version="1.0" encoding="utf-8"?>
+<w:hdr xmlns:wpc="http://schemas.microsoft.com/office/word/2010/wordprocessingCanvas" xmlns:cx="http://schemas.microsoft.com/office/drawing/2014/chartex" xmlns:cx1="http://schemas.microsoft.com/office/drawing/2015/9/8/chartex" xmlns:cx2="http://schemas.microsoft.com/office/drawing/2015/10/21/chartex" xmlns:cx3="http://schemas.microsoft.com/office/drawing/2016/5/9/chartex" xmlns:cx4="http://schemas.microsoft.com/office/drawing/2016/5/10/chartex" xmlns:cx5="http://schemas.microsoft.com/office/drawing/2016/5/11/chartex" xmlns:cx6="http://schemas.microsoft.com/office/drawing/2016/5/12/chartex" xmlns:cx7="http://schemas.microsoft.com/office/drawing/2016/5/13/chartex" xmlns:cx8="http://schemas.microsoft.com/office/drawing/2016/5/14/chartex" xmlns:mc="http://schemas.openxmlformats.org/markup-compatibility/2006" xmlns:aink="http://schemas.microsoft.com/office/drawing/2016/ink" xmlns:am3d="http://schemas.microsoft.com/office/drawing/2017/model3d" xmlns:o="urn:schemas-microsoft-com:office:office" xmlns:r="http://schemas.openxmlformats.org/officeDocument/2006/relationships" xmlns:m="http://schemas.openxmlformats.org/officeDocument/2006/math" xmlns:v="urn:schemas-microsoft-com:vml" xmlns:wp14="http://schemas.microsoft.com/office/word/2010/wordprocessingDrawing" xmlns:wp="http://schemas.openxmlformats.org/drawingml/2006/wordprocessingDrawing" xmlns:w10="urn:schemas-microsoft-com:office:word" xmlns:w="http://schemas.openxmlformats.org/wordprocessingml/2006/main" xmlns:w14="http://schemas.microsoft.com/office/word/2010/wordml" xmlns:w15="http://schemas.microsoft.com/office/word/2012/wordml" xmlns:w16cid="http://schemas.microsoft.com/office/word/2016/wordml/cid" xmlns:w16se="http://schemas.microsoft.com/office/word/2015/wordml/symex" xmlns:wpg="http://schemas.microsoft.com/office/word/2010/wordprocessingGroup" xmlns:wpi="http://schemas.microsoft.com/office/word/2010/wordprocessingInk" xmlns:wne="http://schemas.microsoft.com/office/word/2006/wordml" xmlns:wps="http://schemas.microsoft.com/office/word/2010/wordprocessingShape" mc:Ignorable="w14 w15 w16se w16cid wp14">
+  <w:p>
+    <w:pPr>
+      <w:pStyle w:val="Header"/>
+      <w:ind w:left="2880"/>
+      <w:jc w:val="right"/>
+    </w:pPr>
+  </w:p>
+</w:hdr>
 </file>
 
 <file path=word/numbering.xml><?xml version="1.0" encoding="utf-8"?>
@@ -2632,6 +2496,48 @@
       <w:szCs w:val="56"/>
     </w:rPr>
   </w:style>
+  <w:style w:type="paragraph" w:styleId="Header">
+    <w:name w:val="header"/>
+    <w:basedOn w:val="Normal"/>
+    <w:link w:val="HeaderChar"/>
+    <w:uiPriority w:val="99"/>
+    <w:unhideWhenUsed/>
+    <w:rsid w:val="00CE790A"/>
+    <w:pPr>
+      <w:tabs>
+        <w:tab w:val="center" w:pos="4680"/>
+        <w:tab w:val="right" w:pos="9360"/>
+      </w:tabs>
+    </w:pPr>
+  </w:style>
+  <w:style w:type="character" w:customStyle="1" w:styleId="HeaderChar">
+    <w:name w:val="Header Char"/>
+    <w:basedOn w:val="DefaultParagraphFont"/>
+    <w:link w:val="Header"/>
+    <w:uiPriority w:val="99"/>
+    <w:rsid w:val="00CE790A"/>
+  </w:style>
+  <w:style w:type="paragraph" w:styleId="Footer">
+    <w:name w:val="footer"/>
+    <w:basedOn w:val="Normal"/>
+    <w:link w:val="FooterChar"/>
+    <w:uiPriority w:val="99"/>
+    <w:unhideWhenUsed/>
+    <w:rsid w:val="00CE790A"/>
+    <w:pPr>
+      <w:tabs>
+        <w:tab w:val="center" w:pos="4680"/>
+        <w:tab w:val="right" w:pos="9360"/>
+      </w:tabs>
+    </w:pPr>
+  </w:style>
+  <w:style w:type="character" w:customStyle="1" w:styleId="FooterChar">
+    <w:name w:val="Footer Char"/>
+    <w:basedOn w:val="DefaultParagraphFont"/>
+    <w:link w:val="Footer"/>
+    <w:uiPriority w:val="99"/>
+    <w:rsid w:val="00CE790A"/>
+  </w:style>
 </w:styles>
 </file>
 

</xml_diff>